<commit_message>
Adding demo01 and demo02
</commit_message>
<xml_diff>
--- a/Demos/demo-00.docx
+++ b/Demos/demo-00.docx
@@ -17,7 +17,29 @@
           <w:sz w:val="48"/>
           <w:szCs w:val="48"/>
         </w:rPr>
-        <w:t>[OS201][WEEK: 00][DEMO]</w:t>
+        <w:t>[OS201][WEEK: 0</w:t>
+      </w:r>
+      <w:r>
+        <w:rPr>
+          <w:rFonts w:ascii="Times New Roman" w:hAnsi="Times New Roman" w:cs="Times New Roman"/>
+          <w:b/>
+          <w:bCs/>
+          <w:sz w:val="48"/>
+          <w:szCs w:val="48"/>
+        </w:rPr>
+        <w:t>0</w:t>
+      </w:r>
+      <w:bookmarkStart w:id="0" w:name="_GoBack"/>
+      <w:bookmarkEnd w:id="0"/>
+      <w:r>
+        <w:rPr>
+          <w:rFonts w:ascii="Times New Roman" w:hAnsi="Times New Roman" w:cs="Times New Roman"/>
+          <w:b/>
+          <w:bCs/>
+          <w:sz w:val="48"/>
+          <w:szCs w:val="48"/>
+        </w:rPr>
+        <w:t>][DEMO]</w:t>
       </w:r>
     </w:p>
     <w:p>
@@ -38,7 +60,29 @@
           <w:sz w:val="30"/>
           <w:szCs w:val="30"/>
         </w:rPr>
-        <w:t>[CLASS:  E][ID: 1806141132][Name: Ali Irsyaad Nursyaban]</w:t>
+        <w:t xml:space="preserve">[CLASS:  </w:t>
+      </w:r>
+      <w:proofErr w:type="gramStart"/>
+      <w:r>
+        <w:rPr>
+          <w:rFonts w:ascii="Times New Roman" w:hAnsi="Times New Roman" w:cs="Times New Roman"/>
+          <w:b/>
+          <w:bCs/>
+          <w:sz w:val="30"/>
+          <w:szCs w:val="30"/>
+        </w:rPr>
+        <w:t>E][</w:t>
+      </w:r>
+      <w:proofErr w:type="gramEnd"/>
+      <w:r>
+        <w:rPr>
+          <w:rFonts w:ascii="Times New Roman" w:hAnsi="Times New Roman" w:cs="Times New Roman"/>
+          <w:b/>
+          <w:bCs/>
+          <w:sz w:val="30"/>
+          <w:szCs w:val="30"/>
+        </w:rPr>
+        <w:t>ID: 1806141132][Name: Ali Irsyaad Nursyaban]</w:t>
       </w:r>
     </w:p>
     <w:p>
@@ -693,8 +737,20 @@
           <w:sz w:val="28"/>
           <w:szCs w:val="28"/>
         </w:rPr>
-        <w:t>demos ke home :</w:t>
-      </w:r>
+        <w:t xml:space="preserve">demos ke </w:t>
+      </w:r>
+      <w:proofErr w:type="gramStart"/>
+      <w:r>
+        <w:rPr>
+          <w:rFonts w:ascii="Times New Roman" w:hAnsi="Times New Roman" w:cs="Times New Roman"/>
+          <w:b/>
+          <w:bCs/>
+          <w:sz w:val="28"/>
+          <w:szCs w:val="28"/>
+        </w:rPr>
+        <w:t>home :</w:t>
+      </w:r>
+      <w:proofErr w:type="gramEnd"/>
     </w:p>
     <w:p>
       <w:pPr>
@@ -1936,12 +1992,14 @@
           <w:rFonts w:ascii="Times New Roman" w:hAnsi="Times New Roman" w:cs="Times New Roman"/>
         </w:rPr>
       </w:pPr>
+      <w:proofErr w:type="gramStart"/>
       <w:r>
         <w:rPr>
           <w:rFonts w:ascii="Times New Roman" w:hAnsi="Times New Roman" w:cs="Times New Roman"/>
         </w:rPr>
         <w:t>Kesimpulan :</w:t>
       </w:r>
+      <w:proofErr w:type="gramEnd"/>
     </w:p>
     <w:p>
       <w:pPr>
@@ -2009,8 +2067,6 @@
         </w:rPr>
         <w:t>Dan compile program c dan menjalankannya.</w:t>
       </w:r>
-      <w:bookmarkStart w:id="0" w:name="_GoBack"/>
-      <w:bookmarkEnd w:id="0"/>
     </w:p>
     <w:sectPr>
       <w:pgSz w:w="12240" w:h="15840"/>
@@ -2412,7 +2468,7 @@
       </w:pPr>
     </w:pPrDefault>
   </w:docDefaults>
-  <w:latentStyles w:defLockedState="0" w:defUIPriority="99" w:defSemiHidden="0" w:defUnhideWhenUsed="0" w:defQFormat="0" w:count="376">
+  <w:latentStyles w:defLockedState="0" w:defUIPriority="99" w:defSemiHidden="0" w:defUnhideWhenUsed="0" w:defQFormat="0" w:count="377">
     <w:lsdException w:name="Normal" w:uiPriority="0" w:qFormat="1"/>
     <w:lsdException w:name="heading 1" w:uiPriority="9" w:qFormat="1"/>
     <w:lsdException w:name="heading 2" w:semiHidden="1" w:uiPriority="9" w:unhideWhenUsed="1" w:qFormat="1"/>
@@ -2518,7 +2574,6 @@
     <w:lsdException w:name="HTML Sample" w:semiHidden="1" w:unhideWhenUsed="1"/>
     <w:lsdException w:name="HTML Typewriter" w:semiHidden="1" w:unhideWhenUsed="1"/>
     <w:lsdException w:name="HTML Variable" w:semiHidden="1" w:unhideWhenUsed="1"/>
-    <w:lsdException w:name="Normal Table" w:semiHidden="1" w:unhideWhenUsed="1"/>
     <w:lsdException w:name="annotation subject" w:semiHidden="1" w:unhideWhenUsed="1"/>
     <w:lsdException w:name="No List" w:semiHidden="1" w:unhideWhenUsed="1"/>
     <w:lsdException w:name="Outline List 1" w:semiHidden="1" w:unhideWhenUsed="1"/>
@@ -2565,10 +2620,8 @@
     <w:lsdException w:name="Table Subtle 2" w:semiHidden="1" w:unhideWhenUsed="1"/>
     <w:lsdException w:name="Table Web 1" w:semiHidden="1" w:unhideWhenUsed="1"/>
     <w:lsdException w:name="Table Web 2" w:semiHidden="1" w:unhideWhenUsed="1"/>
-    <w:lsdException w:name="Table Web 3" w:semiHidden="1" w:unhideWhenUsed="1"/>
     <w:lsdException w:name="Balloon Text" w:semiHidden="1" w:unhideWhenUsed="1"/>
     <w:lsdException w:name="Table Grid" w:uiPriority="39"/>
-    <w:lsdException w:name="Table Theme" w:semiHidden="1" w:unhideWhenUsed="1"/>
     <w:lsdException w:name="Placeholder Text" w:semiHidden="1"/>
     <w:lsdException w:name="No Spacing" w:uiPriority="1" w:qFormat="1"/>
     <w:lsdException w:name="Light Shading" w:uiPriority="60"/>
@@ -2789,6 +2842,7 @@
     <w:lsdException w:name="Hashtag" w:semiHidden="1" w:unhideWhenUsed="1"/>
     <w:lsdException w:name="Unresolved Mention" w:semiHidden="1" w:unhideWhenUsed="1"/>
     <w:lsdException w:name="Smart Link" w:semiHidden="1" w:unhideWhenUsed="1"/>
+    <w:lsdException w:name="Smart Link Error" w:semiHidden="1" w:unhideWhenUsed="1"/>
   </w:latentStyles>
   <w:style w:type="paragraph" w:default="1" w:styleId="Normal">
     <w:name w:val="Normal"/>
@@ -3131,21 +3185,6 @@
 </file>
 
 <file path=customXml/item1.xml><?xml version="1.0" encoding="utf-8"?>
-<p:properties xmlns:p="http://schemas.microsoft.com/office/2006/metadata/properties" xmlns:xsi="http://www.w3.org/2001/XMLSchema-instance" xmlns:pc="http://schemas.microsoft.com/office/infopath/2007/PartnerControls">
-  <documentManagement/>
-</p:properties>
-</file>
-
-<file path=customXml/item2.xml><?xml version="1.0" encoding="utf-8"?>
-<?mso-contentType ?>
-<FormTemplates xmlns="http://schemas.microsoft.com/sharepoint/v3/contenttype/forms">
-  <Display>DocumentLibraryForm</Display>
-  <Edit>DocumentLibraryForm</Edit>
-  <New>DocumentLibraryForm</New>
-</FormTemplates>
-</file>
-
-<file path=customXml/item3.xml><?xml version="1.0" encoding="utf-8"?>
 <ct:contentTypeSchema xmlns:ct="http://schemas.microsoft.com/office/2006/metadata/contentType" xmlns:ma="http://schemas.microsoft.com/office/2006/metadata/properties/metaAttributes" ct:_="" ma:_="" ma:contentTypeName="Document" ma:contentTypeID="0x010100D48B05CE34307142B1BB4C59FF9BD3FD" ma:contentTypeVersion="6" ma:contentTypeDescription="Create a new document." ma:contentTypeScope="" ma:versionID="7712d2c116c04c67a10f46ba84c897b1">
   <xsd:schema xmlns:xsd="http://www.w3.org/2001/XMLSchema" xmlns:xs="http://www.w3.org/2001/XMLSchema" xmlns:p="http://schemas.microsoft.com/office/2006/metadata/properties" xmlns:ns3="c6827208-d94b-4a37-9050-b3c2e3f8c2aa" targetNamespace="http://schemas.microsoft.com/office/2006/metadata/properties" ma:root="true" ma:fieldsID="0c9aaf6aaf6cef0173e86de456ec0299" ns3:_="">
     <xsd:import namespace="c6827208-d94b-4a37-9050-b3c2e3f8c2aa"/>
@@ -3303,24 +3342,22 @@
 </ct:contentTypeSchema>
 </file>
 
-<file path=customXml/itemProps1.xml><?xml version="1.0" encoding="utf-8"?>
-<ds:datastoreItem xmlns:ds="http://schemas.openxmlformats.org/officeDocument/2006/customXml" ds:itemID="{D2A27B1E-A6F3-4D87-80D7-F6B70EB73ED7}">
-  <ds:schemaRefs>
-    <ds:schemaRef ds:uri="http://schemas.microsoft.com/office/2006/metadata/properties"/>
-    <ds:schemaRef ds:uri="http://schemas.microsoft.com/office/infopath/2007/PartnerControls"/>
-  </ds:schemaRefs>
-</ds:datastoreItem>
+<file path=customXml/item2.xml><?xml version="1.0" encoding="utf-8"?>
+<?mso-contentType ?>
+<FormTemplates xmlns="http://schemas.microsoft.com/sharepoint/v3/contenttype/forms">
+  <Display>DocumentLibraryForm</Display>
+  <Edit>DocumentLibraryForm</Edit>
+  <New>DocumentLibraryForm</New>
+</FormTemplates>
 </file>
 
-<file path=customXml/itemProps2.xml><?xml version="1.0" encoding="utf-8"?>
-<ds:datastoreItem xmlns:ds="http://schemas.openxmlformats.org/officeDocument/2006/customXml" ds:itemID="{7E5BD128-9D59-486B-849A-B2C74D06FF3F}">
-  <ds:schemaRefs>
-    <ds:schemaRef ds:uri="http://schemas.microsoft.com/sharepoint/v3/contenttype/forms"/>
-  </ds:schemaRefs>
-</ds:datastoreItem>
+<file path=customXml/item3.xml><?xml version="1.0" encoding="utf-8"?>
+<p:properties xmlns:p="http://schemas.microsoft.com/office/2006/metadata/properties" xmlns:xsi="http://www.w3.org/2001/XMLSchema-instance" xmlns:pc="http://schemas.microsoft.com/office/infopath/2007/PartnerControls">
+  <documentManagement/>
+</p:properties>
 </file>
 
-<file path=customXml/itemProps3.xml><?xml version="1.0" encoding="utf-8"?>
+<file path=customXml/itemProps1.xml><?xml version="1.0" encoding="utf-8"?>
 <ds:datastoreItem xmlns:ds="http://schemas.openxmlformats.org/officeDocument/2006/customXml" ds:itemID="{8B6F81BA-8478-451A-9D77-5330F8DAF4A8}">
   <ds:schemaRefs>
     <ds:schemaRef ds:uri="http://schemas.microsoft.com/office/2006/metadata/contentType"/>
@@ -3336,4 +3373,21 @@
     <ds:schemaRef ds:uri="http://schemas.microsoft.com/internal/obd"/>
   </ds:schemaRefs>
 </ds:datastoreItem>
+</file>
+
+<file path=customXml/itemProps2.xml><?xml version="1.0" encoding="utf-8"?>
+<ds:datastoreItem xmlns:ds="http://schemas.openxmlformats.org/officeDocument/2006/customXml" ds:itemID="{7E5BD128-9D59-486B-849A-B2C74D06FF3F}">
+  <ds:schemaRefs>
+    <ds:schemaRef ds:uri="http://schemas.microsoft.com/sharepoint/v3/contenttype/forms"/>
+  </ds:schemaRefs>
+</ds:datastoreItem>
+</file>
+
+<file path=customXml/itemProps3.xml><?xml version="1.0" encoding="utf-8"?>
+<ds:datastoreItem xmlns:ds="http://schemas.openxmlformats.org/officeDocument/2006/customXml" ds:itemID="{D2A27B1E-A6F3-4D87-80D7-F6B70EB73ED7}">
+  <ds:schemaRefs>
+    <ds:schemaRef ds:uri="http://schemas.microsoft.com/office/2006/metadata/properties"/>
+    <ds:schemaRef ds:uri="http://schemas.microsoft.com/office/infopath/2007/PartnerControls"/>
+  </ds:schemaRefs>
+</ds:datastoreItem>
 </file>
</xml_diff>